<commit_message>
Salida de oficina video 'Stylus y Jade' Minutos faltantes 12:53
</commit_message>
<xml_diff>
--- a/Notas Frontend.docx
+++ b/Notas Frontend.docx
@@ -188,8 +188,6 @@
         </w:rPr>
         <w:t>SUIT CSS</w:t>
       </w:r>
-      <w:bookmarkStart w:id="0" w:name="_GoBack"/>
-      <w:bookmarkEnd w:id="0"/>
     </w:p>
     <w:p>
       <w:pPr>
@@ -405,6 +403,165 @@
         </w:rPr>
         <w:t xml:space="preserve"> cercano.</w:t>
       </w:r>
+    </w:p>
+    <w:p>
+      <w:pPr>
+        <w:jc w:val="both"/>
+        <w:rPr>
+          <w:rFonts w:ascii="Cambria" w:hAnsi="Cambria"/>
+          <w:color w:val="0070C0"/>
+          <w:sz w:val="24"/>
+          <w:szCs w:val="24"/>
+        </w:rPr>
+      </w:pPr>
+      <w:proofErr w:type="spellStart"/>
+      <w:r>
+        <w:rPr>
+          <w:rFonts w:ascii="Cambria" w:hAnsi="Cambria"/>
+          <w:color w:val="0070C0"/>
+          <w:sz w:val="24"/>
+          <w:szCs w:val="24"/>
+        </w:rPr>
+        <w:t>Stylus</w:t>
+      </w:r>
+      <w:proofErr w:type="spellEnd"/>
+      <w:r>
+        <w:rPr>
+          <w:rFonts w:ascii="Cambria" w:hAnsi="Cambria"/>
+          <w:color w:val="0070C0"/>
+          <w:sz w:val="24"/>
+          <w:szCs w:val="24"/>
+        </w:rPr>
+        <w:t xml:space="preserve"> y Jade</w:t>
+      </w:r>
+    </w:p>
+    <w:p>
+      <w:pPr>
+        <w:jc w:val="both"/>
+        <w:rPr>
+          <w:rFonts w:ascii="Cambria" w:hAnsi="Cambria"/>
+          <w:color w:val="000000" w:themeColor="text1"/>
+          <w:sz w:val="24"/>
+          <w:szCs w:val="24"/>
+        </w:rPr>
+      </w:pPr>
+      <w:r>
+        <w:rPr>
+          <w:rFonts w:ascii="Cambria" w:hAnsi="Cambria"/>
+          <w:color w:val="000000" w:themeColor="text1"/>
+          <w:sz w:val="24"/>
+          <w:szCs w:val="24"/>
+        </w:rPr>
+        <w:t>Preprocesadores</w:t>
+      </w:r>
+      <w:bookmarkStart w:id="0" w:name="_GoBack"/>
+      <w:bookmarkEnd w:id="0"/>
+    </w:p>
+    <w:p>
+      <w:pPr>
+        <w:jc w:val="both"/>
+        <w:rPr>
+          <w:rFonts w:ascii="Cambria" w:hAnsi="Cambria"/>
+          <w:color w:val="000000" w:themeColor="text1"/>
+          <w:sz w:val="24"/>
+          <w:szCs w:val="24"/>
+        </w:rPr>
+      </w:pPr>
+      <w:proofErr w:type="spellStart"/>
+      <w:proofErr w:type="gramStart"/>
+      <w:r>
+        <w:rPr>
+          <w:rFonts w:ascii="Cambria" w:hAnsi="Cambria"/>
+          <w:color w:val="000000" w:themeColor="text1"/>
+          <w:sz w:val="24"/>
+          <w:szCs w:val="24"/>
+        </w:rPr>
+        <w:t>npm</w:t>
+      </w:r>
+      <w:proofErr w:type="spellEnd"/>
+      <w:proofErr w:type="gramEnd"/>
+      <w:r>
+        <w:rPr>
+          <w:rFonts w:ascii="Cambria" w:hAnsi="Cambria"/>
+          <w:color w:val="000000" w:themeColor="text1"/>
+          <w:sz w:val="24"/>
+          <w:szCs w:val="24"/>
+        </w:rPr>
+        <w:t xml:space="preserve"> es nuestro manejador de paquetes donde se descargan </w:t>
+      </w:r>
+      <w:proofErr w:type="spellStart"/>
+      <w:r>
+        <w:rPr>
+          <w:rFonts w:ascii="Cambria" w:hAnsi="Cambria"/>
+          <w:color w:val="000000" w:themeColor="text1"/>
+          <w:sz w:val="24"/>
+          <w:szCs w:val="24"/>
+        </w:rPr>
+        <w:t>plugins</w:t>
+      </w:r>
+      <w:proofErr w:type="spellEnd"/>
+      <w:r>
+        <w:rPr>
+          <w:rFonts w:ascii="Cambria" w:hAnsi="Cambria"/>
+          <w:color w:val="000000" w:themeColor="text1"/>
+          <w:sz w:val="24"/>
+          <w:szCs w:val="24"/>
+        </w:rPr>
+        <w:t xml:space="preserve">. Para instalar dependencias. </w:t>
+      </w:r>
+      <w:proofErr w:type="spellStart"/>
+      <w:proofErr w:type="gramStart"/>
+      <w:r>
+        <w:rPr>
+          <w:rFonts w:ascii="Cambria" w:hAnsi="Cambria"/>
+          <w:color w:val="000000" w:themeColor="text1"/>
+          <w:sz w:val="24"/>
+          <w:szCs w:val="24"/>
+        </w:rPr>
+        <w:t>npm</w:t>
+      </w:r>
+      <w:proofErr w:type="spellEnd"/>
+      <w:proofErr w:type="gramEnd"/>
+      <w:r>
+        <w:rPr>
+          <w:rFonts w:ascii="Cambria" w:hAnsi="Cambria"/>
+          <w:color w:val="000000" w:themeColor="text1"/>
+          <w:sz w:val="24"/>
+          <w:szCs w:val="24"/>
+        </w:rPr>
+        <w:t xml:space="preserve"> </w:t>
+      </w:r>
+      <w:proofErr w:type="spellStart"/>
+      <w:r>
+        <w:rPr>
+          <w:rFonts w:ascii="Cambria" w:hAnsi="Cambria"/>
+          <w:color w:val="000000" w:themeColor="text1"/>
+          <w:sz w:val="24"/>
+          <w:szCs w:val="24"/>
+        </w:rPr>
+        <w:t>install</w:t>
+      </w:r>
+      <w:proofErr w:type="spellEnd"/>
+      <w:r>
+        <w:rPr>
+          <w:rFonts w:ascii="Cambria" w:hAnsi="Cambria"/>
+          <w:color w:val="000000" w:themeColor="text1"/>
+          <w:sz w:val="24"/>
+          <w:szCs w:val="24"/>
+        </w:rPr>
+        <w:t xml:space="preserve"> </w:t>
+      </w:r>
+      <w:proofErr w:type="spellStart"/>
+      <w:r>
+        <w:rPr>
+          <w:rFonts w:ascii="Cambria" w:hAnsi="Cambria"/>
+          <w:color w:val="000000" w:themeColor="text1"/>
+          <w:sz w:val="24"/>
+          <w:szCs w:val="24"/>
+        </w:rPr>
+        <w:t>nombreDelComponente</w:t>
+      </w:r>
+      <w:proofErr w:type="spellEnd"/>
     </w:p>
     <w:sectPr>
       <w:pgSz w:w="12240" w:h="15840"/>

</xml_diff>

<commit_message>
Fin del video 'Stylus y Jade' Se comprendio mejor la estructura HTML y CSS con preprocesadores gracias a CodeAcademy
</commit_message>
<xml_diff>
--- a/Notas Frontend.docx
+++ b/Notas Frontend.docx
@@ -454,17 +454,151 @@
         </w:rPr>
         <w:t>Preprocesadores</w:t>
       </w:r>
+    </w:p>
+    <w:p>
+      <w:pPr>
+        <w:jc w:val="both"/>
+        <w:rPr>
+          <w:rFonts w:ascii="Cambria" w:hAnsi="Cambria"/>
+          <w:color w:val="000000" w:themeColor="text1"/>
+          <w:sz w:val="24"/>
+          <w:szCs w:val="24"/>
+        </w:rPr>
+      </w:pPr>
+      <w:proofErr w:type="spellStart"/>
+      <w:proofErr w:type="gramStart"/>
+      <w:r>
+        <w:rPr>
+          <w:rFonts w:ascii="Cambria" w:hAnsi="Cambria"/>
+          <w:color w:val="000000" w:themeColor="text1"/>
+          <w:sz w:val="24"/>
+          <w:szCs w:val="24"/>
+        </w:rPr>
+        <w:t>npm</w:t>
+      </w:r>
+      <w:proofErr w:type="spellEnd"/>
+      <w:proofErr w:type="gramEnd"/>
+      <w:r>
+        <w:rPr>
+          <w:rFonts w:ascii="Cambria" w:hAnsi="Cambria"/>
+          <w:color w:val="000000" w:themeColor="text1"/>
+          <w:sz w:val="24"/>
+          <w:szCs w:val="24"/>
+        </w:rPr>
+        <w:t xml:space="preserve"> es nuestro manejador de paquetes donde se descargan </w:t>
+      </w:r>
+      <w:proofErr w:type="spellStart"/>
+      <w:r>
+        <w:rPr>
+          <w:rFonts w:ascii="Cambria" w:hAnsi="Cambria"/>
+          <w:color w:val="000000" w:themeColor="text1"/>
+          <w:sz w:val="24"/>
+          <w:szCs w:val="24"/>
+        </w:rPr>
+        <w:t>plugins</w:t>
+      </w:r>
+      <w:proofErr w:type="spellEnd"/>
+      <w:r>
+        <w:rPr>
+          <w:rFonts w:ascii="Cambria" w:hAnsi="Cambria"/>
+          <w:color w:val="000000" w:themeColor="text1"/>
+          <w:sz w:val="24"/>
+          <w:szCs w:val="24"/>
+        </w:rPr>
+        <w:t xml:space="preserve">. Para instalar dependencias. </w:t>
+      </w:r>
+      <w:proofErr w:type="spellStart"/>
+      <w:proofErr w:type="gramStart"/>
+      <w:r>
+        <w:rPr>
+          <w:rFonts w:ascii="Cambria" w:hAnsi="Cambria"/>
+          <w:color w:val="000000" w:themeColor="text1"/>
+          <w:sz w:val="24"/>
+          <w:szCs w:val="24"/>
+        </w:rPr>
+        <w:t>npm</w:t>
+      </w:r>
+      <w:proofErr w:type="spellEnd"/>
+      <w:proofErr w:type="gramEnd"/>
+      <w:r>
+        <w:rPr>
+          <w:rFonts w:ascii="Cambria" w:hAnsi="Cambria"/>
+          <w:color w:val="000000" w:themeColor="text1"/>
+          <w:sz w:val="24"/>
+          <w:szCs w:val="24"/>
+        </w:rPr>
+        <w:t xml:space="preserve"> </w:t>
+      </w:r>
+      <w:proofErr w:type="spellStart"/>
+      <w:r>
+        <w:rPr>
+          <w:rFonts w:ascii="Cambria" w:hAnsi="Cambria"/>
+          <w:color w:val="000000" w:themeColor="text1"/>
+          <w:sz w:val="24"/>
+          <w:szCs w:val="24"/>
+        </w:rPr>
+        <w:t>install</w:t>
+      </w:r>
+      <w:proofErr w:type="spellEnd"/>
+      <w:r>
+        <w:rPr>
+          <w:rFonts w:ascii="Cambria" w:hAnsi="Cambria"/>
+          <w:color w:val="000000" w:themeColor="text1"/>
+          <w:sz w:val="24"/>
+          <w:szCs w:val="24"/>
+        </w:rPr>
+        <w:t xml:space="preserve"> </w:t>
+      </w:r>
+      <w:proofErr w:type="spellStart"/>
+      <w:r>
+        <w:rPr>
+          <w:rFonts w:ascii="Cambria" w:hAnsi="Cambria"/>
+          <w:color w:val="000000" w:themeColor="text1"/>
+          <w:sz w:val="24"/>
+          <w:szCs w:val="24"/>
+        </w:rPr>
+        <w:t>nombreDelComponente</w:t>
+      </w:r>
+      <w:proofErr w:type="spellEnd"/>
+    </w:p>
+    <w:p>
+      <w:pPr>
+        <w:spacing w:after="0"/>
+        <w:jc w:val="both"/>
+        <w:rPr>
+          <w:rFonts w:ascii="Cambria" w:hAnsi="Cambria"/>
+          <w:b/>
+          <w:color w:val="000000" w:themeColor="text1"/>
+          <w:sz w:val="24"/>
+          <w:szCs w:val="24"/>
+          <w:u w:val="single"/>
+          <w:lang w:val="en-US"/>
+        </w:rPr>
+      </w:pPr>
+      <w:r>
+        <w:rPr>
+          <w:rFonts w:ascii="Cambria" w:hAnsi="Cambria"/>
+          <w:b/>
+          <w:color w:val="000000" w:themeColor="text1"/>
+          <w:sz w:val="24"/>
+          <w:szCs w:val="24"/>
+          <w:lang w:val="en-US"/>
+        </w:rPr>
+        <w:t>Windows</w:t>
+      </w:r>
       <w:bookmarkStart w:id="0" w:name="_GoBack"/>
       <w:bookmarkEnd w:id="0"/>
     </w:p>
     <w:p>
       <w:pPr>
-        <w:jc w:val="both"/>
-        <w:rPr>
-          <w:rFonts w:ascii="Cambria" w:hAnsi="Cambria"/>
-          <w:color w:val="000000" w:themeColor="text1"/>
-          <w:sz w:val="24"/>
-          <w:szCs w:val="24"/>
+        <w:spacing w:after="0"/>
+        <w:jc w:val="both"/>
+        <w:rPr>
+          <w:rFonts w:ascii="Cambria" w:hAnsi="Cambria"/>
+          <w:color w:val="000000" w:themeColor="text1"/>
+          <w:sz w:val="24"/>
+          <w:szCs w:val="24"/>
+          <w:lang w:val="en-US"/>
         </w:rPr>
       </w:pPr>
       <w:proofErr w:type="spellStart"/>
@@ -475,6 +609,7 @@
           <w:color w:val="000000" w:themeColor="text1"/>
           <w:sz w:val="24"/>
           <w:szCs w:val="24"/>
+          <w:lang w:val="en-US"/>
         </w:rPr>
         <w:t>npm</w:t>
       </w:r>
@@ -486,29 +621,61 @@
           <w:color w:val="000000" w:themeColor="text1"/>
           <w:sz w:val="24"/>
           <w:szCs w:val="24"/>
-        </w:rPr>
-        <w:t xml:space="preserve"> es nuestro manejador de paquetes donde se descargan </w:t>
-      </w:r>
-      <w:proofErr w:type="spellStart"/>
-      <w:r>
-        <w:rPr>
-          <w:rFonts w:ascii="Cambria" w:hAnsi="Cambria"/>
-          <w:color w:val="000000" w:themeColor="text1"/>
-          <w:sz w:val="24"/>
-          <w:szCs w:val="24"/>
-        </w:rPr>
-        <w:t>plugins</w:t>
-      </w:r>
-      <w:proofErr w:type="spellEnd"/>
-      <w:r>
-        <w:rPr>
-          <w:rFonts w:ascii="Cambria" w:hAnsi="Cambria"/>
-          <w:color w:val="000000" w:themeColor="text1"/>
-          <w:sz w:val="24"/>
-          <w:szCs w:val="24"/>
-        </w:rPr>
-        <w:t xml:space="preserve">. Para instalar dependencias. </w:t>
-      </w:r>
+          <w:lang w:val="en-US"/>
+        </w:rPr>
+        <w:t xml:space="preserve"> install stylus -g</w:t>
+      </w:r>
+    </w:p>
+    <w:p>
+      <w:pPr>
+        <w:spacing w:after="0"/>
+        <w:jc w:val="both"/>
+        <w:rPr>
+          <w:rFonts w:ascii="Cambria" w:hAnsi="Cambria"/>
+          <w:color w:val="000000" w:themeColor="text1"/>
+          <w:sz w:val="24"/>
+          <w:szCs w:val="24"/>
+          <w:lang w:val="en-US"/>
+        </w:rPr>
+      </w:pPr>
+    </w:p>
+    <w:p>
+      <w:pPr>
+        <w:spacing w:after="0"/>
+        <w:jc w:val="both"/>
+        <w:rPr>
+          <w:rFonts w:ascii="Cambria" w:hAnsi="Cambria"/>
+          <w:b/>
+          <w:color w:val="000000" w:themeColor="text1"/>
+          <w:sz w:val="24"/>
+          <w:szCs w:val="24"/>
+          <w:lang w:val="en-US"/>
+        </w:rPr>
+      </w:pPr>
+      <w:r>
+        <w:rPr>
+          <w:rFonts w:ascii="Cambria" w:hAnsi="Cambria"/>
+          <w:b/>
+          <w:color w:val="000000" w:themeColor="text1"/>
+          <w:sz w:val="24"/>
+          <w:szCs w:val="24"/>
+          <w:lang w:val="en-US"/>
+        </w:rPr>
+        <w:t>Mac/Linux</w:t>
+      </w:r>
+    </w:p>
+    <w:p>
+      <w:pPr>
+        <w:spacing w:after="0"/>
+        <w:jc w:val="both"/>
+        <w:rPr>
+          <w:rFonts w:ascii="Cambria" w:hAnsi="Cambria"/>
+          <w:color w:val="000000" w:themeColor="text1"/>
+          <w:sz w:val="24"/>
+          <w:szCs w:val="24"/>
+          <w:lang w:val="en-US"/>
+        </w:rPr>
+      </w:pPr>
       <w:proofErr w:type="spellStart"/>
       <w:proofErr w:type="gramStart"/>
       <w:r>
@@ -517,10 +684,147 @@
           <w:color w:val="000000" w:themeColor="text1"/>
           <w:sz w:val="24"/>
           <w:szCs w:val="24"/>
+          <w:lang w:val="en-US"/>
+        </w:rPr>
+        <w:t>sudo</w:t>
+      </w:r>
+      <w:proofErr w:type="spellEnd"/>
+      <w:proofErr w:type="gramEnd"/>
+      <w:r>
+        <w:rPr>
+          <w:rFonts w:ascii="Cambria" w:hAnsi="Cambria"/>
+          <w:color w:val="000000" w:themeColor="text1"/>
+          <w:sz w:val="24"/>
+          <w:szCs w:val="24"/>
+          <w:lang w:val="en-US"/>
+        </w:rPr>
+        <w:t xml:space="preserve"> </w:t>
+      </w:r>
+      <w:proofErr w:type="spellStart"/>
+      <w:r>
+        <w:rPr>
+          <w:rFonts w:ascii="Cambria" w:hAnsi="Cambria"/>
+          <w:color w:val="000000" w:themeColor="text1"/>
+          <w:sz w:val="24"/>
+          <w:szCs w:val="24"/>
+          <w:lang w:val="en-US"/>
         </w:rPr>
         <w:t>npm</w:t>
       </w:r>
       <w:proofErr w:type="spellEnd"/>
+      <w:r>
+        <w:rPr>
+          <w:rFonts w:ascii="Cambria" w:hAnsi="Cambria"/>
+          <w:color w:val="000000" w:themeColor="text1"/>
+          <w:sz w:val="24"/>
+          <w:szCs w:val="24"/>
+          <w:lang w:val="en-US"/>
+        </w:rPr>
+        <w:t xml:space="preserve"> install stylus -g</w:t>
+      </w:r>
+    </w:p>
+    <w:p>
+      <w:pPr>
+        <w:spacing w:after="0"/>
+        <w:jc w:val="both"/>
+        <w:rPr>
+          <w:rFonts w:ascii="Cambria" w:hAnsi="Cambria"/>
+          <w:color w:val="000000" w:themeColor="text1"/>
+          <w:sz w:val="24"/>
+          <w:szCs w:val="24"/>
+          <w:lang w:val="en-US"/>
+        </w:rPr>
+      </w:pPr>
+    </w:p>
+    <w:p>
+      <w:pPr>
+        <w:spacing w:after="0"/>
+        <w:jc w:val="both"/>
+        <w:rPr>
+          <w:rFonts w:ascii="Cambria" w:hAnsi="Cambria"/>
+          <w:color w:val="000000" w:themeColor="text1"/>
+          <w:sz w:val="24"/>
+          <w:szCs w:val="24"/>
+          <w:lang w:val="en-US"/>
+        </w:rPr>
+      </w:pPr>
+      <w:proofErr w:type="spellStart"/>
+      <w:r>
+        <w:rPr>
+          <w:rFonts w:ascii="Cambria" w:hAnsi="Cambria"/>
+          <w:color w:val="000000" w:themeColor="text1"/>
+          <w:sz w:val="24"/>
+          <w:szCs w:val="24"/>
+          <w:lang w:val="en-US"/>
+        </w:rPr>
+        <w:t>Compilar</w:t>
+      </w:r>
+      <w:proofErr w:type="spellEnd"/>
+      <w:r>
+        <w:rPr>
+          <w:rFonts w:ascii="Cambria" w:hAnsi="Cambria"/>
+          <w:color w:val="000000" w:themeColor="text1"/>
+          <w:sz w:val="24"/>
+          <w:szCs w:val="24"/>
+          <w:lang w:val="en-US"/>
+        </w:rPr>
+        <w:t xml:space="preserve"> </w:t>
+      </w:r>
+      <w:proofErr w:type="spellStart"/>
+      <w:r>
+        <w:rPr>
+          <w:rFonts w:ascii="Cambria" w:hAnsi="Cambria"/>
+          <w:color w:val="000000" w:themeColor="text1"/>
+          <w:sz w:val="24"/>
+          <w:szCs w:val="24"/>
+          <w:lang w:val="en-US"/>
+        </w:rPr>
+        <w:t>archivo</w:t>
+      </w:r>
+      <w:proofErr w:type="spellEnd"/>
+      <w:r>
+        <w:rPr>
+          <w:rFonts w:ascii="Cambria" w:hAnsi="Cambria"/>
+          <w:color w:val="000000" w:themeColor="text1"/>
+          <w:sz w:val="24"/>
+          <w:szCs w:val="24"/>
+          <w:lang w:val="en-US"/>
+        </w:rPr>
+        <w:t xml:space="preserve"> con stylus</w:t>
+      </w:r>
+    </w:p>
+    <w:p>
+      <w:pPr>
+        <w:spacing w:after="0"/>
+        <w:jc w:val="both"/>
+        <w:rPr>
+          <w:rFonts w:ascii="Cambria" w:hAnsi="Cambria"/>
+          <w:color w:val="000000" w:themeColor="text1"/>
+          <w:sz w:val="24"/>
+          <w:szCs w:val="24"/>
+        </w:rPr>
+      </w:pPr>
+      <w:r>
+        <w:rPr>
+          <w:rFonts w:ascii="Cambria" w:hAnsi="Cambria"/>
+          <w:color w:val="000000" w:themeColor="text1"/>
+          <w:sz w:val="24"/>
+          <w:szCs w:val="24"/>
+        </w:rPr>
+        <w:t xml:space="preserve">Primero ve a la carpeta </w:t>
+      </w:r>
+      <w:proofErr w:type="spellStart"/>
+      <w:proofErr w:type="gramStart"/>
+      <w:r>
+        <w:rPr>
+          <w:rFonts w:ascii="Cambria" w:hAnsi="Cambria"/>
+          <w:color w:val="000000" w:themeColor="text1"/>
+          <w:sz w:val="24"/>
+          <w:szCs w:val="24"/>
+        </w:rPr>
+        <w:t>de el</w:t>
+      </w:r>
+      <w:proofErr w:type="spellEnd"/>
       <w:proofErr w:type="gramEnd"/>
       <w:r>
         <w:rPr>
@@ -529,39 +833,336 @@
           <w:sz w:val="24"/>
           <w:szCs w:val="24"/>
         </w:rPr>
+        <w:t xml:space="preserve"> archivo usando cd.</w:t>
+      </w:r>
+    </w:p>
+    <w:p>
+      <w:pPr>
+        <w:spacing w:after="0"/>
+        <w:jc w:val="both"/>
+        <w:rPr>
+          <w:rFonts w:ascii="Cambria" w:hAnsi="Cambria"/>
+          <w:color w:val="000000" w:themeColor="text1"/>
+          <w:sz w:val="24"/>
+          <w:szCs w:val="24"/>
+        </w:rPr>
+      </w:pPr>
+      <w:proofErr w:type="spellStart"/>
+      <w:proofErr w:type="gramStart"/>
+      <w:r>
+        <w:rPr>
+          <w:rFonts w:ascii="Cambria" w:hAnsi="Cambria"/>
+          <w:color w:val="000000" w:themeColor="text1"/>
+          <w:sz w:val="24"/>
+          <w:szCs w:val="24"/>
+        </w:rPr>
+        <w:t>stylus</w:t>
+      </w:r>
+      <w:proofErr w:type="spellEnd"/>
+      <w:proofErr w:type="gramEnd"/>
+      <w:r>
+        <w:rPr>
+          <w:rFonts w:ascii="Cambria" w:hAnsi="Cambria"/>
+          <w:color w:val="000000" w:themeColor="text1"/>
+          <w:sz w:val="24"/>
+          <w:szCs w:val="24"/>
+        </w:rPr>
+        <w:t xml:space="preserve"> nombre-de-el-</w:t>
+      </w:r>
+      <w:proofErr w:type="spellStart"/>
+      <w:r>
+        <w:rPr>
+          <w:rFonts w:ascii="Cambria" w:hAnsi="Cambria"/>
+          <w:color w:val="000000" w:themeColor="text1"/>
+          <w:sz w:val="24"/>
+          <w:szCs w:val="24"/>
+        </w:rPr>
+        <w:t>archivo.styl</w:t>
+      </w:r>
+      <w:proofErr w:type="spellEnd"/>
+    </w:p>
+    <w:p>
+      <w:pPr>
+        <w:spacing w:after="0"/>
+        <w:jc w:val="both"/>
+        <w:rPr>
+          <w:rFonts w:ascii="Cambria" w:hAnsi="Cambria"/>
+          <w:color w:val="000000" w:themeColor="text1"/>
+          <w:sz w:val="24"/>
+          <w:szCs w:val="24"/>
+        </w:rPr>
+      </w:pPr>
+    </w:p>
+    <w:p>
+      <w:pPr>
+        <w:spacing w:after="0"/>
+        <w:jc w:val="both"/>
+        <w:rPr>
+          <w:rFonts w:ascii="Cambria" w:hAnsi="Cambria"/>
+          <w:color w:val="000000" w:themeColor="text1"/>
+          <w:sz w:val="24"/>
+          <w:szCs w:val="24"/>
+        </w:rPr>
+      </w:pPr>
+      <w:r>
+        <w:rPr>
+          <w:rFonts w:ascii="Cambria" w:hAnsi="Cambria"/>
+          <w:color w:val="000000" w:themeColor="text1"/>
+          <w:sz w:val="24"/>
+          <w:szCs w:val="24"/>
+        </w:rPr>
+        <w:t>Compilar escuchar cambios</w:t>
+      </w:r>
+    </w:p>
+    <w:p>
+      <w:pPr>
+        <w:spacing w:after="0"/>
+        <w:jc w:val="both"/>
+        <w:rPr>
+          <w:rFonts w:ascii="Cambria" w:hAnsi="Cambria"/>
+          <w:color w:val="000000" w:themeColor="text1"/>
+          <w:sz w:val="24"/>
+          <w:szCs w:val="24"/>
+        </w:rPr>
+      </w:pPr>
+      <w:proofErr w:type="spellStart"/>
+      <w:proofErr w:type="gramStart"/>
+      <w:r>
+        <w:rPr>
+          <w:rFonts w:ascii="Cambria" w:hAnsi="Cambria"/>
+          <w:color w:val="000000" w:themeColor="text1"/>
+          <w:sz w:val="24"/>
+          <w:szCs w:val="24"/>
+        </w:rPr>
+        <w:t>stylus</w:t>
+      </w:r>
+      <w:proofErr w:type="spellEnd"/>
+      <w:proofErr w:type="gramEnd"/>
+      <w:r>
+        <w:rPr>
+          <w:rFonts w:ascii="Cambria" w:hAnsi="Cambria"/>
+          <w:color w:val="000000" w:themeColor="text1"/>
+          <w:sz w:val="24"/>
+          <w:szCs w:val="24"/>
+        </w:rPr>
+        <w:t xml:space="preserve"> nombre-de-el-</w:t>
+      </w:r>
+      <w:proofErr w:type="spellStart"/>
+      <w:r>
+        <w:rPr>
+          <w:rFonts w:ascii="Cambria" w:hAnsi="Cambria"/>
+          <w:color w:val="000000" w:themeColor="text1"/>
+          <w:sz w:val="24"/>
+          <w:szCs w:val="24"/>
+        </w:rPr>
+        <w:t>archivo.styl</w:t>
+      </w:r>
+      <w:proofErr w:type="spellEnd"/>
+      <w:r>
+        <w:rPr>
+          <w:rFonts w:ascii="Cambria" w:hAnsi="Cambria"/>
+          <w:color w:val="000000" w:themeColor="text1"/>
+          <w:sz w:val="24"/>
+          <w:szCs w:val="24"/>
+        </w:rPr>
+        <w:t xml:space="preserve"> -w</w:t>
+      </w:r>
+    </w:p>
+    <w:p>
+      <w:pPr>
+        <w:spacing w:after="0"/>
+        <w:jc w:val="both"/>
+        <w:rPr>
+          <w:rFonts w:ascii="Cambria" w:hAnsi="Cambria"/>
+          <w:color w:val="000000" w:themeColor="text1"/>
+          <w:sz w:val="24"/>
+          <w:szCs w:val="24"/>
+        </w:rPr>
+      </w:pPr>
+    </w:p>
+    <w:p>
+      <w:pPr>
+        <w:spacing w:after="0"/>
+        <w:jc w:val="both"/>
+        <w:rPr>
+          <w:rFonts w:ascii="Cambria" w:hAnsi="Cambria"/>
+          <w:color w:val="000000" w:themeColor="text1"/>
+          <w:sz w:val="24"/>
+          <w:szCs w:val="24"/>
+        </w:rPr>
+      </w:pPr>
+      <w:r>
+        <w:rPr>
+          <w:rFonts w:ascii="Cambria" w:hAnsi="Cambria"/>
+          <w:color w:val="000000" w:themeColor="text1"/>
+          <w:sz w:val="24"/>
+          <w:szCs w:val="24"/>
+        </w:rPr>
+        <w:t>Comprimir archivo</w:t>
+      </w:r>
+    </w:p>
+    <w:p>
+      <w:pPr>
+        <w:spacing w:after="0"/>
+        <w:jc w:val="both"/>
+        <w:rPr>
+          <w:rFonts w:ascii="Cambria" w:hAnsi="Cambria"/>
+          <w:color w:val="000000" w:themeColor="text1"/>
+          <w:sz w:val="24"/>
+          <w:szCs w:val="24"/>
+        </w:rPr>
+      </w:pPr>
+      <w:proofErr w:type="spellStart"/>
+      <w:proofErr w:type="gramStart"/>
+      <w:r>
+        <w:rPr>
+          <w:rFonts w:ascii="Cambria" w:hAnsi="Cambria"/>
+          <w:color w:val="000000" w:themeColor="text1"/>
+          <w:sz w:val="24"/>
+          <w:szCs w:val="24"/>
+        </w:rPr>
+        <w:t>stylus</w:t>
+      </w:r>
+      <w:proofErr w:type="spellEnd"/>
+      <w:proofErr w:type="gramEnd"/>
+      <w:r>
+        <w:rPr>
+          <w:rFonts w:ascii="Cambria" w:hAnsi="Cambria"/>
+          <w:color w:val="000000" w:themeColor="text1"/>
+          <w:sz w:val="24"/>
+          <w:szCs w:val="24"/>
+        </w:rPr>
+        <w:t xml:space="preserve"> nombre-de-el-</w:t>
+      </w:r>
+      <w:proofErr w:type="spellStart"/>
+      <w:r>
+        <w:rPr>
+          <w:rFonts w:ascii="Cambria" w:hAnsi="Cambria"/>
+          <w:color w:val="000000" w:themeColor="text1"/>
+          <w:sz w:val="24"/>
+          <w:szCs w:val="24"/>
+        </w:rPr>
+        <w:t>archivo.styl</w:t>
+      </w:r>
+      <w:proofErr w:type="spellEnd"/>
+      <w:r>
+        <w:rPr>
+          <w:rFonts w:ascii="Cambria" w:hAnsi="Cambria"/>
+          <w:color w:val="000000" w:themeColor="text1"/>
+          <w:sz w:val="24"/>
+          <w:szCs w:val="24"/>
+        </w:rPr>
         <w:t xml:space="preserve"> </w:t>
       </w:r>
-      <w:proofErr w:type="spellStart"/>
-      <w:r>
-        <w:rPr>
-          <w:rFonts w:ascii="Cambria" w:hAnsi="Cambria"/>
-          <w:color w:val="000000" w:themeColor="text1"/>
-          <w:sz w:val="24"/>
-          <w:szCs w:val="24"/>
-        </w:rPr>
-        <w:t>install</w:t>
-      </w:r>
-      <w:proofErr w:type="spellEnd"/>
-      <w:r>
-        <w:rPr>
-          <w:rFonts w:ascii="Cambria" w:hAnsi="Cambria"/>
-          <w:color w:val="000000" w:themeColor="text1"/>
-          <w:sz w:val="24"/>
-          <w:szCs w:val="24"/>
-        </w:rPr>
-        <w:t xml:space="preserve"> </w:t>
-      </w:r>
-      <w:proofErr w:type="spellStart"/>
-      <w:r>
-        <w:rPr>
-          <w:rFonts w:ascii="Cambria" w:hAnsi="Cambria"/>
-          <w:color w:val="000000" w:themeColor="text1"/>
-          <w:sz w:val="24"/>
-          <w:szCs w:val="24"/>
-        </w:rPr>
-        <w:t>nombreDelComponente</w:t>
-      </w:r>
-      <w:proofErr w:type="spellEnd"/>
+      <w:r>
+        <w:rPr>
+          <w:rFonts w:ascii="Cambria" w:hAnsi="Cambria"/>
+          <w:color w:val="000000" w:themeColor="text1"/>
+          <w:sz w:val="24"/>
+          <w:szCs w:val="24"/>
+        </w:rPr>
+        <w:t>–</w:t>
+      </w:r>
+      <w:r>
+        <w:rPr>
+          <w:rFonts w:ascii="Cambria" w:hAnsi="Cambria"/>
+          <w:color w:val="000000" w:themeColor="text1"/>
+          <w:sz w:val="24"/>
+          <w:szCs w:val="24"/>
+        </w:rPr>
+        <w:t>c</w:t>
+      </w:r>
+    </w:p>
+    <w:p>
+      <w:pPr>
+        <w:spacing w:after="0"/>
+        <w:jc w:val="both"/>
+        <w:rPr>
+          <w:rFonts w:ascii="Cambria" w:hAnsi="Cambria"/>
+          <w:color w:val="000000" w:themeColor="text1"/>
+          <w:sz w:val="24"/>
+          <w:szCs w:val="24"/>
+        </w:rPr>
+      </w:pPr>
+    </w:p>
+    <w:p>
+      <w:pPr>
+        <w:spacing w:after="0"/>
+        <w:jc w:val="both"/>
+        <w:rPr>
+          <w:rFonts w:ascii="Cambria" w:hAnsi="Cambria"/>
+          <w:b/>
+          <w:color w:val="000000" w:themeColor="text1"/>
+          <w:sz w:val="24"/>
+          <w:szCs w:val="24"/>
+        </w:rPr>
+      </w:pPr>
+      <w:r>
+        <w:rPr>
+          <w:rFonts w:ascii="Cambria" w:hAnsi="Cambria"/>
+          <w:b/>
+          <w:color w:val="000000" w:themeColor="text1"/>
+          <w:sz w:val="24"/>
+          <w:szCs w:val="24"/>
+        </w:rPr>
+        <w:t>Jade</w:t>
+      </w:r>
+      <w:r>
+        <w:rPr>
+          <w:rFonts w:ascii="Cambria" w:hAnsi="Cambria"/>
+          <w:b/>
+          <w:color w:val="000000" w:themeColor="text1"/>
+          <w:sz w:val="24"/>
+          <w:szCs w:val="24"/>
+        </w:rPr>
+        <w:t xml:space="preserve">: Motor de </w:t>
+      </w:r>
+      <w:proofErr w:type="spellStart"/>
+      <w:r>
+        <w:rPr>
+          <w:rFonts w:ascii="Cambria" w:hAnsi="Cambria"/>
+          <w:b/>
+          <w:color w:val="000000" w:themeColor="text1"/>
+          <w:sz w:val="24"/>
+          <w:szCs w:val="24"/>
+        </w:rPr>
+        <w:t>templates</w:t>
+      </w:r>
+      <w:proofErr w:type="spellEnd"/>
+      <w:r>
+        <w:rPr>
+          <w:rFonts w:ascii="Cambria" w:hAnsi="Cambria"/>
+          <w:b/>
+          <w:color w:val="000000" w:themeColor="text1"/>
+          <w:sz w:val="24"/>
+          <w:szCs w:val="24"/>
+        </w:rPr>
+        <w:t xml:space="preserve">, también sirve como un preprocesador de HTML. Una sintaxis </w:t>
+      </w:r>
+      <w:proofErr w:type="spellStart"/>
+      <w:proofErr w:type="gramStart"/>
+      <w:r>
+        <w:rPr>
+          <w:rFonts w:ascii="Cambria" w:hAnsi="Cambria"/>
+          <w:b/>
+          <w:color w:val="000000" w:themeColor="text1"/>
+          <w:sz w:val="24"/>
+          <w:szCs w:val="24"/>
+        </w:rPr>
+        <w:t>mas</w:t>
+      </w:r>
+      <w:proofErr w:type="spellEnd"/>
+      <w:proofErr w:type="gramEnd"/>
+      <w:r>
+        <w:rPr>
+          <w:rFonts w:ascii="Cambria" w:hAnsi="Cambria"/>
+          <w:b/>
+          <w:color w:val="000000" w:themeColor="text1"/>
+          <w:sz w:val="24"/>
+          <w:szCs w:val="24"/>
+        </w:rPr>
+        <w:t xml:space="preserve"> fácil.</w:t>
+      </w:r>
     </w:p>
     <w:sectPr>
       <w:pgSz w:w="12240" w:h="15840"/>

</xml_diff>